<commit_message>
all but ready for resumission
</commit_message>
<xml_diff>
--- a/writing/The Dynamic Shift Detector manuscript_Aug_14.docx
+++ b/writing/The Dynamic Shift Detector manuscript_Aug_14.docx
@@ -10,8 +10,6 @@
           <w:szCs w:val="44"/>
         </w:rPr>
       </w:pPr>
-      <w:bookmarkStart w:id="0" w:name="_GoBack"/>
-      <w:bookmarkEnd w:id="0"/>
       <w:r>
         <w:rPr>
           <w:b/>
@@ -1185,106 +1183,54 @@
         </w:rPr>
         <w:t xml:space="preserve"> </w:t>
       </w:r>
-      <w:del w:id="1" w:author="Zipkin, Elise" w:date="2019-08-13T14:43:00Z">
-        <w:r>
-          <w:rPr>
-            <w:rFonts w:cstheme="minorHAnsi"/>
-            <w:shd w:val="clear" w:color="auto" w:fill="FFFFFF"/>
-          </w:rPr>
-          <w:delText>We find that t</w:delText>
-        </w:r>
-      </w:del>
-      <w:ins w:id="2" w:author="Zipkin, Elise" w:date="2019-08-13T14:43:00Z">
-        <w:r>
-          <w:rPr>
-            <w:rFonts w:cstheme="minorHAnsi"/>
-            <w:shd w:val="clear" w:color="auto" w:fill="FFFFFF"/>
-          </w:rPr>
-          <w:t>T</w:t>
-        </w:r>
-      </w:ins>
       <w:r>
         <w:rPr>
           <w:rFonts w:cstheme="minorHAnsi"/>
           <w:shd w:val="clear" w:color="auto" w:fill="FFFFFF"/>
         </w:rPr>
-        <w:t xml:space="preserve">he </w:t>
+        <w:t>T</w:t>
       </w:r>
       <w:r>
         <w:rPr>
           <w:rFonts w:cstheme="minorHAnsi"/>
           <w:shd w:val="clear" w:color="auto" w:fill="FFFFFF"/>
         </w:rPr>
-        <w:t>Dynamic Shift Detector</w:t>
+        <w:t xml:space="preserve">he </w:t>
       </w:r>
       <w:r>
         <w:rPr>
           <w:rFonts w:cstheme="minorHAnsi"/>
           <w:shd w:val="clear" w:color="auto" w:fill="FFFFFF"/>
         </w:rPr>
-        <w:t xml:space="preserve"> </w:t>
+        <w:t>Dynamic Shift Detector</w:t>
       </w:r>
       <w:r>
         <w:rPr>
           <w:rFonts w:cstheme="minorHAnsi"/>
           <w:shd w:val="clear" w:color="auto" w:fill="FFFFFF"/>
         </w:rPr>
-        <w:t xml:space="preserve">algorithm </w:t>
-      </w:r>
-      <w:del w:id="3" w:author="Zipkin, Elise" w:date="2019-08-13T14:43:00Z">
-        <w:r>
-          <w:rPr>
-            <w:rFonts w:cstheme="minorHAnsi"/>
-            <w:shd w:val="clear" w:color="auto" w:fill="FFFFFF"/>
-          </w:rPr>
-          <w:delText>is capable of</w:delText>
-        </w:r>
-        <w:r>
-          <w:rPr>
-            <w:rFonts w:cstheme="minorHAnsi"/>
-            <w:shd w:val="clear" w:color="auto" w:fill="FFFFFF"/>
-          </w:rPr>
-          <w:delText xml:space="preserve"> </w:delText>
-        </w:r>
-      </w:del>
+        <w:t xml:space="preserve"> </w:t>
+      </w:r>
       <w:r>
         <w:rPr>
           <w:rFonts w:cstheme="minorHAnsi"/>
           <w:shd w:val="clear" w:color="auto" w:fill="FFFFFF"/>
         </w:rPr>
-        <w:t>identif</w:t>
-      </w:r>
-      <w:ins w:id="4" w:author="Zipkin, Elise" w:date="2019-08-13T14:43:00Z">
-        <w:r>
-          <w:rPr>
-            <w:rFonts w:cstheme="minorHAnsi"/>
-            <w:shd w:val="clear" w:color="auto" w:fill="FFFFFF"/>
-          </w:rPr>
-          <w:t>ied</w:t>
-        </w:r>
-      </w:ins>
-      <w:del w:id="5" w:author="Zipkin, Elise" w:date="2019-08-13T14:43:00Z">
-        <w:r>
-          <w:rPr>
-            <w:rFonts w:cstheme="minorHAnsi"/>
-            <w:shd w:val="clear" w:color="auto" w:fill="FFFFFF"/>
-          </w:rPr>
-          <w:delText>y</w:delText>
-        </w:r>
-      </w:del>
+        <w:t xml:space="preserve">algorithm </w:t>
+      </w:r>
       <w:r>
         <w:rPr>
           <w:rFonts w:cstheme="minorHAnsi"/>
           <w:shd w:val="clear" w:color="auto" w:fill="FFFFFF"/>
         </w:rPr>
-        <w:t xml:space="preserve"> </w:t>
+        <w:t>identif</w:t>
       </w:r>
       <w:r>
         <w:rPr>
           <w:rFonts w:cstheme="minorHAnsi"/>
           <w:shd w:val="clear" w:color="auto" w:fill="FFFFFF"/>
         </w:rPr>
-        <w:t>parameter</w:t>
+        <w:t>ied</w:t>
       </w:r>
       <w:r>
         <w:rPr>
@@ -1298,59 +1244,34 @@
           <w:rFonts w:cstheme="minorHAnsi"/>
           <w:shd w:val="clear" w:color="auto" w:fill="FFFFFF"/>
         </w:rPr>
-        <w:t xml:space="preserve">changes </w:t>
-      </w:r>
-      <w:del w:id="6" w:author="Zipkin, Elise" w:date="2019-08-13T14:43:00Z">
-        <w:r>
-          <w:rPr>
-            <w:rFonts w:cstheme="minorHAnsi"/>
-            <w:shd w:val="clear" w:color="auto" w:fill="FFFFFF"/>
-          </w:rPr>
-          <w:delText>governing population</w:delText>
-        </w:r>
-        <w:r>
-          <w:rPr>
-            <w:rFonts w:cstheme="minorHAnsi"/>
-            <w:shd w:val="clear" w:color="auto" w:fill="FFFFFF"/>
-          </w:rPr>
-          <w:delText xml:space="preserve"> dynamics </w:delText>
-        </w:r>
-        <w:r>
-          <w:rPr>
-            <w:rFonts w:cstheme="minorHAnsi"/>
-            <w:shd w:val="clear" w:color="auto" w:fill="FFFFFF"/>
-          </w:rPr>
-          <w:delText>in both case studies</w:delText>
-        </w:r>
-        <w:r>
-          <w:rPr>
-            <w:rFonts w:cstheme="minorHAnsi"/>
-            <w:shd w:val="clear" w:color="auto" w:fill="FFFFFF"/>
-          </w:rPr>
-          <w:delText xml:space="preserve"> </w:delText>
-        </w:r>
-      </w:del>
+        <w:t>parameter</w:t>
+      </w:r>
       <w:r>
         <w:rPr>
           <w:rFonts w:cstheme="minorHAnsi"/>
           <w:shd w:val="clear" w:color="auto" w:fill="FFFFFF"/>
         </w:rPr>
-        <w:t>that correspond to known environmental change events</w:t>
-      </w:r>
-      <w:ins w:id="7" w:author="Zipkin, Elise" w:date="2019-08-13T14:43:00Z">
-        <w:r>
-          <w:rPr>
-            <w:rFonts w:cstheme="minorHAnsi"/>
-            <w:shd w:val="clear" w:color="auto" w:fill="FFFFFF"/>
-          </w:rPr>
-          <w:t xml:space="preserve"> in both case studies</w:t>
-        </w:r>
-      </w:ins>
+        <w:t xml:space="preserve"> </w:t>
+      </w:r>
       <w:r>
         <w:rPr>
           <w:rFonts w:cstheme="minorHAnsi"/>
           <w:shd w:val="clear" w:color="auto" w:fill="FFFFFF"/>
         </w:rPr>
+        <w:t>changes that correspond to known environmental change events</w:t>
+      </w:r>
+      <w:r>
+        <w:rPr>
+          <w:rFonts w:cstheme="minorHAnsi"/>
+          <w:shd w:val="clear" w:color="auto" w:fill="FFFFFF"/>
+        </w:rPr>
+        <w:t xml:space="preserve"> in both case studies</w:t>
+      </w:r>
+      <w:r>
+        <w:rPr>
+          <w:rFonts w:cstheme="minorHAnsi"/>
+          <w:shd w:val="clear" w:color="auto" w:fill="FFFFFF"/>
+        </w:rPr>
         <w:t>.</w:t>
       </w:r>
     </w:p>
@@ -1447,34 +1368,17 @@
         <w:t>U</w:t>
       </w:r>
       <w:r>
-        <w:t>nderstanding when, and how these changes occur is</w:t>
-      </w:r>
-      <w:del w:id="8" w:author="Zipkin, Elise" w:date="2019-08-13T16:53:00Z">
-        <w:r>
-          <w:delText xml:space="preserve"> of</w:delText>
-        </w:r>
-      </w:del>
-      <w:r>
-        <w:t xml:space="preserve"> critical</w:t>
-      </w:r>
-      <w:ins w:id="9" w:author="Zipkin, Elise" w:date="2019-08-13T16:53:00Z">
-        <w:r>
-          <w:t>ly</w:t>
-        </w:r>
-      </w:ins>
+        <w:t>nderstanding when, and how these changes occur is critical</w:t>
+      </w:r>
+      <w:r>
+        <w:t>ly</w:t>
+      </w:r>
       <w:r>
         <w:t xml:space="preserve"> importan</w:t>
       </w:r>
-      <w:ins w:id="10" w:author="Zipkin, Elise" w:date="2019-08-13T16:53:00Z">
-        <w:r>
-          <w:t>t</w:t>
-        </w:r>
-      </w:ins>
-      <w:del w:id="11" w:author="Zipkin, Elise" w:date="2019-08-13T16:53:00Z">
-        <w:r>
-          <w:delText>ce</w:delText>
-        </w:r>
-      </w:del>
+      <w:r>
+        <w:t>t</w:t>
+      </w:r>
       <w:r>
         <w:t xml:space="preserve"> to broader </w:t>
       </w:r>
@@ -1606,43 +1510,15 @@
       <w:r>
         <w:t xml:space="preserve">Population dynamics are </w:t>
       </w:r>
-      <w:del w:id="12" w:author="Zipkin, Elise" w:date="2019-08-13T15:45:00Z">
-        <w:r>
-          <w:delText xml:space="preserve">governed </w:delText>
-        </w:r>
-      </w:del>
-      <w:ins w:id="13" w:author="Zipkin, Elise" w:date="2019-08-13T15:45:00Z">
-        <w:r>
-          <w:t>d</w:t>
-        </w:r>
-        <w:commentRangeStart w:id="14"/>
-        <w:r>
-          <w:t>etermined</w:t>
-        </w:r>
-        <w:commentRangeEnd w:id="14"/>
-        <w:r>
-          <w:rPr>
-            <w:rStyle w:val="CommentReference"/>
-          </w:rPr>
-          <w:commentReference w:id="14"/>
-        </w:r>
-        <w:r>
-          <w:t xml:space="preserve"> </w:t>
-        </w:r>
-      </w:ins>
+      <w:r>
+        <w:t xml:space="preserve">determined </w:t>
+      </w:r>
       <w:r>
         <w:t xml:space="preserve">by internal, biotic rules and also external abiotic factors, leading to both stochastic and deterministic forces </w:t>
       </w:r>
-      <w:del w:id="15" w:author="Zipkin, Elise" w:date="2019-08-13T16:48:00Z">
-        <w:r>
-          <w:delText xml:space="preserve">governing </w:delText>
-        </w:r>
-      </w:del>
-      <w:ins w:id="16" w:author="Zipkin, Elise" w:date="2019-08-13T16:48:00Z">
-        <w:r>
-          <w:t xml:space="preserve">affecting </w:t>
-        </w:r>
-      </w:ins>
+      <w:r>
+        <w:t xml:space="preserve">affecting </w:t>
+      </w:r>
       <w:r>
         <w:t xml:space="preserve">abundance through time </w:t>
       </w:r>
@@ -1709,42 +1585,15 @@
       <w:r>
         <w:t xml:space="preserve">. In the context of this study, we define the set of parameters </w:t>
       </w:r>
-      <w:del w:id="17" w:author="Zipkin, Elise" w:date="2019-08-13T15:45:00Z">
-        <w:r>
-          <w:delText xml:space="preserve">governing </w:delText>
-        </w:r>
-      </w:del>
-      <w:ins w:id="18" w:author="Zipkin, Elise" w:date="2019-08-13T15:46:00Z">
-        <w:r>
-          <w:t>controlling</w:t>
-        </w:r>
-      </w:ins>
-      <w:del w:id="19" w:author="Zipkin, Elise" w:date="2019-08-13T15:46:00Z">
-        <w:r>
-          <w:delText>the</w:delText>
-        </w:r>
-      </w:del>
-      <w:r>
-        <w:t xml:space="preserve"> dynamics </w:t>
-      </w:r>
-      <w:del w:id="20" w:author="Zipkin, Elise" w:date="2019-08-13T15:46:00Z">
-        <w:r>
-          <w:delText xml:space="preserve">of a population </w:delText>
-        </w:r>
-      </w:del>
-      <w:r>
-        <w:t xml:space="preserve">as </w:t>
-      </w:r>
-      <w:ins w:id="21" w:author="Zipkin, Elise" w:date="2019-08-13T15:46:00Z">
-        <w:r>
-          <w:t>a population’s</w:t>
-        </w:r>
-      </w:ins>
-      <w:del w:id="22" w:author="Zipkin, Elise" w:date="2019-08-13T15:46:00Z">
-        <w:r>
-          <w:delText>its</w:delText>
-        </w:r>
-      </w:del>
+      <w:r>
+        <w:t>controlling</w:t>
+      </w:r>
+      <w:r>
+        <w:t xml:space="preserve"> dynamics as </w:t>
+      </w:r>
+      <w:r>
+        <w:t>a population’s</w:t>
+      </w:r>
       <w:r>
         <w:t xml:space="preserve"> </w:t>
       </w:r>
@@ -1769,26 +1618,16 @@
         </w:rPr>
         <w:t xml:space="preserve">. </w:t>
       </w:r>
-      <w:del w:id="23" w:author="Zipkin, Elise" w:date="2019-08-13T15:47:00Z">
-        <w:r>
-          <w:rPr>
-            <w:iCs/>
-          </w:rPr>
-          <w:delText xml:space="preserve">The </w:delText>
-        </w:r>
-      </w:del>
-      <w:ins w:id="24" w:author="Zipkin, Elise" w:date="2019-08-13T15:47:00Z">
-        <w:r>
-          <w:rPr>
-            <w:iCs/>
-          </w:rPr>
-          <w:t xml:space="preserve">We use the </w:t>
-        </w:r>
-      </w:ins>
       <w:r>
         <w:rPr>
           <w:iCs/>
         </w:rPr>
+        <w:t xml:space="preserve">We use the </w:t>
+      </w:r>
+      <w:r>
+        <w:rPr>
+          <w:iCs/>
+        </w:rPr>
         <w:t xml:space="preserve">term </w:t>
       </w:r>
       <w:r>
@@ -1813,92 +1652,38 @@
         <w:rPr>
           <w:iCs/>
         </w:rPr>
-        <w:t xml:space="preserve"> </w:t>
-      </w:r>
-      <w:del w:id="25" w:author="Zipkin, Elise" w:date="2019-08-13T15:47:00Z">
-        <w:r>
-          <w:rPr>
-            <w:iCs/>
-          </w:rPr>
-          <w:delText xml:space="preserve">is used </w:delText>
-        </w:r>
-      </w:del>
+        <w:t xml:space="preserve"> to </w:t>
+      </w:r>
       <w:r>
         <w:rPr>
           <w:iCs/>
         </w:rPr>
-        <w:t xml:space="preserve">to </w:t>
+        <w:t xml:space="preserve">describe the location in time series </w:t>
       </w:r>
       <w:r>
         <w:rPr>
           <w:iCs/>
         </w:rPr>
-        <w:t xml:space="preserve">describe the location in </w:t>
-      </w:r>
-      <w:del w:id="26" w:author="Zipkin, Elise" w:date="2019-08-13T15:47:00Z">
-        <w:r>
-          <w:rPr>
-            <w:iCs/>
-          </w:rPr>
-          <w:delText xml:space="preserve">the </w:delText>
-        </w:r>
-      </w:del>
+        <w:t xml:space="preserve">data </w:t>
+      </w:r>
       <w:r>
         <w:rPr>
           <w:iCs/>
         </w:rPr>
-        <w:t xml:space="preserve">time series </w:t>
-      </w:r>
-      <w:ins w:id="27" w:author="Zipkin, Elise" w:date="2019-08-13T15:47:00Z">
-        <w:r>
-          <w:rPr>
-            <w:iCs/>
-          </w:rPr>
-          <w:t xml:space="preserve">data </w:t>
-        </w:r>
-      </w:ins>
+        <w:t xml:space="preserve">where the dynamic shift </w:t>
+      </w:r>
       <w:r>
         <w:rPr>
           <w:iCs/>
         </w:rPr>
-        <w:t xml:space="preserve">where the dynamic shift </w:t>
+        <w:t>occur</w:t>
       </w:r>
       <w:r>
         <w:rPr>
           <w:iCs/>
         </w:rPr>
-        <w:t>occu</w:t>
-      </w:r>
-      <w:del w:id="28" w:author="Zipkin, Elise" w:date="2019-08-13T16:54:00Z">
-        <w:r>
-          <w:rPr>
-            <w:iCs/>
-          </w:rPr>
-          <w:delText>r</w:delText>
-        </w:r>
-      </w:del>
-      <w:r>
-        <w:rPr>
-          <w:iCs/>
-        </w:rPr>
-        <w:t>r</w:t>
-      </w:r>
-      <w:ins w:id="29" w:author="Zipkin, Elise" w:date="2019-08-13T16:49:00Z">
-        <w:r>
-          <w:rPr>
-            <w:iCs/>
-          </w:rPr>
-          <w:t>s</w:t>
-        </w:r>
-      </w:ins>
-      <w:del w:id="30" w:author="Zipkin, Elise" w:date="2019-08-13T16:49:00Z">
-        <w:r>
-          <w:rPr>
-            <w:iCs/>
-          </w:rPr>
-          <w:delText>ed</w:delText>
-        </w:r>
-      </w:del>
+        <w:t>s</w:t>
+      </w:r>
       <w:r>
         <w:t xml:space="preserve">. </w:t>
       </w:r>
@@ -1949,16 +1734,9 @@
       <w:r>
         <w:t xml:space="preserve">Arguably, the most common approach to </w:t>
       </w:r>
-      <w:del w:id="31" w:author="Zipkin, Elise" w:date="2019-08-13T15:48:00Z">
-        <w:r>
-          <w:delText xml:space="preserve">addressing </w:delText>
-        </w:r>
-      </w:del>
-      <w:ins w:id="32" w:author="Zipkin, Elise" w:date="2019-08-13T15:48:00Z">
-        <w:r>
-          <w:t xml:space="preserve">identify </w:t>
-        </w:r>
-      </w:ins>
+      <w:r>
+        <w:t xml:space="preserve">identify </w:t>
+      </w:r>
       <w:r>
         <w:t>break points i</w:t>
       </w:r>
@@ -2043,29 +1821,15 @@
       <w:r>
         <w:t xml:space="preserve">  </w:t>
       </w:r>
-      <w:del w:id="33" w:author="Zipkin, Elise" w:date="2019-08-13T15:48:00Z">
-        <w:r>
-          <w:delText>Often, t</w:delText>
-        </w:r>
-      </w:del>
-      <w:ins w:id="34" w:author="Zipkin, Elise" w:date="2019-08-13T15:49:00Z">
-        <w:r>
-          <w:t>Break</w:t>
-        </w:r>
-      </w:ins>
-      <w:del w:id="35" w:author="Zipkin, Elise" w:date="2019-08-13T15:49:00Z">
-        <w:r>
-          <w:delText>ransition</w:delText>
-        </w:r>
-      </w:del>
+      <w:r>
+        <w:t>Break</w:t>
+      </w:r>
       <w:r>
         <w:t xml:space="preserve"> points are </w:t>
       </w:r>
-      <w:ins w:id="36" w:author="Zipkin, Elise" w:date="2019-08-13T15:49:00Z">
-        <w:r>
-          <w:t xml:space="preserve">often </w:t>
-        </w:r>
-      </w:ins>
+      <w:r>
+        <w:t xml:space="preserve">often </w:t>
+      </w:r>
       <w:r>
         <w:t xml:space="preserve">applied to time series data </w:t>
       </w:r>
@@ -2139,15 +1903,7 @@
         <w:t>developed</w:t>
       </w:r>
       <w:r>
-        <w:t xml:space="preserve"> to address</w:t>
-      </w:r>
-      <w:del w:id="37" w:author="Zipkin, Elise" w:date="2019-08-13T15:49:00Z">
-        <w:r>
-          <w:delText xml:space="preserve"> the</w:delText>
-        </w:r>
-      </w:del>
-      <w:r>
-        <w:t xml:space="preserve"> issues associated with </w:t>
+        <w:t xml:space="preserve"> to address issues associated with </w:t>
       </w:r>
       <w:r>
         <w:rPr>
@@ -2375,22 +2131,12 @@
       <w:r>
         <w:t xml:space="preserve"> </w:t>
       </w:r>
-      <w:ins w:id="38" w:author="Zipkin, Elise" w:date="2019-08-13T16:54:00Z">
-        <w:r>
-          <w:t>Yet</w:t>
-        </w:r>
-      </w:ins>
-      <w:ins w:id="39" w:author="Zipkin, Elise" w:date="2019-08-13T16:50:00Z">
-        <w:r>
-          <w:t>, d</w:t>
-        </w:r>
-      </w:ins>
-      <w:commentRangeStart w:id="40"/>
-      <w:del w:id="41" w:author="Zipkin, Elise" w:date="2019-08-13T16:50:00Z">
-        <w:r>
-          <w:delText>D</w:delText>
-        </w:r>
-      </w:del>
+      <w:r>
+        <w:t>Yet</w:t>
+      </w:r>
+      <w:r>
+        <w:t>, d</w:t>
+      </w:r>
       <w:r>
         <w:t>ynamic s</w:t>
       </w:r>
@@ -2400,14 +2146,6 @@
       <w:r>
         <w:t xml:space="preserve">methods </w:t>
       </w:r>
-      <w:del w:id="42" w:author="Zipkin, Elise" w:date="2019-08-13T16:50:00Z">
-        <w:r>
-          <w:delText xml:space="preserve">which </w:delText>
-        </w:r>
-        <w:r>
-          <w:delText xml:space="preserve">rely on models </w:delText>
-        </w:r>
-      </w:del>
       <w:r>
         <w:t xml:space="preserve">that </w:t>
       </w:r>
@@ -2420,11 +2158,9 @@
       <w:r>
         <w:t xml:space="preserve">non-linear </w:t>
       </w:r>
-      <w:ins w:id="43" w:author="Zipkin, Elise" w:date="2019-08-13T16:50:00Z">
-        <w:r>
-          <w:t xml:space="preserve">population </w:t>
-        </w:r>
-      </w:ins>
+      <w:r>
+        <w:t xml:space="preserve">population </w:t>
+      </w:r>
       <w:r>
         <w:t>processes</w:t>
       </w:r>
@@ -2470,13 +2206,6 @@
       <w:r>
         <w:t xml:space="preserve">. </w:t>
       </w:r>
-      <w:commentRangeEnd w:id="40"/>
-      <w:r>
-        <w:rPr>
-          <w:rStyle w:val="CommentReference"/>
-        </w:rPr>
-        <w:commentReference w:id="40"/>
-      </w:r>
     </w:p>
     <w:p>
       <w:r>
@@ -2524,37 +2253,17 @@
       <w:r>
         <w:t xml:space="preserve">. Additionally, such methods </w:t>
       </w:r>
-      <w:ins w:id="44" w:author="Zipkin, Elise" w:date="2019-08-13T15:51:00Z">
-        <w:r>
-          <w:t xml:space="preserve">do not </w:t>
-        </w:r>
-      </w:ins>
-      <w:r>
-        <w:t>provide</w:t>
-      </w:r>
-      <w:del w:id="45" w:author="Zipkin, Elise" w:date="2019-08-13T15:51:00Z">
-        <w:r>
-          <w:delText xml:space="preserve"> no means</w:delText>
-        </w:r>
-      </w:del>
-      <w:r>
-        <w:t xml:space="preserve"> </w:t>
-      </w:r>
-      <w:ins w:id="46" w:author="Zipkin, Elise" w:date="2019-08-13T15:52:00Z">
-        <w:r>
-          <w:t xml:space="preserve">a means </w:t>
-        </w:r>
-      </w:ins>
-      <w:r>
-        <w:t xml:space="preserve">for assessing </w:t>
-      </w:r>
-      <w:del w:id="47" w:author="Zipkin, Elise" w:date="2019-08-13T15:52:00Z">
-        <w:r>
-          <w:delText xml:space="preserve">the </w:delText>
-        </w:r>
-      </w:del>
-      <w:r>
-        <w:t>uncertainty in the existence and magnitude of break points</w:t>
+      <w:r>
+        <w:t xml:space="preserve">do not </w:t>
+      </w:r>
+      <w:r>
+        <w:t xml:space="preserve">provide </w:t>
+      </w:r>
+      <w:r>
+        <w:t xml:space="preserve">a means </w:t>
+      </w:r>
+      <w:r>
+        <w:t>for assessing uncertainty in the existence and magnitude of break points</w:t>
       </w:r>
       <w:r>
         <w:t xml:space="preserve"> </w:t>
@@ -2581,21 +2290,7 @@
         <w:t>. I</w:t>
       </w:r>
       <w:r>
-        <w:t xml:space="preserve">n a 2009 review, </w:t>
-      </w:r>
-      <w:commentRangeStart w:id="48"/>
-      <w:r>
-        <w:t>Andersen</w:t>
-      </w:r>
-      <w:commentRangeEnd w:id="48"/>
-      <w:r>
-        <w:rPr>
-          <w:rStyle w:val="CommentReference"/>
-        </w:rPr>
-        <w:commentReference w:id="48"/>
-      </w:r>
-      <w:r>
-        <w:t xml:space="preserve"> and colleagues </w:t>
+        <w:t xml:space="preserve">n a 2009 review, Andersen and colleagues </w:t>
       </w:r>
       <w:r>
         <w:t>note</w:t>
@@ -2669,22 +2364,16 @@
       <w:r>
         <w:t xml:space="preserve"> that allow users to accommodate non-linear population </w:t>
       </w:r>
-      <w:del w:id="49" w:author="Zipkin, Elise" w:date="2019-08-13T15:53:00Z">
-        <w:r>
-          <w:delText xml:space="preserve">process </w:delText>
-        </w:r>
-      </w:del>
-      <w:ins w:id="50" w:author="Zipkin, Elise" w:date="2019-08-13T15:53:00Z">
-        <w:r>
-          <w:t xml:space="preserve">models </w:t>
-        </w:r>
-      </w:ins>
+      <w:r>
+        <w:t xml:space="preserve">models </w:t>
+      </w:r>
       <w:r>
         <w:t xml:space="preserve">and quantify uncertainties associated with the existence of potential break points.  </w:t>
       </w:r>
     </w:p>
     <w:p>
       <w:r>
+        <w:lastRenderedPageBreak/>
         <w:t xml:space="preserve">In this paper, we develop a generalizable </w:t>
       </w:r>
       <w:r>
@@ -2723,70 +2412,38 @@
       <w:r>
         <w:t xml:space="preserve"> </w:t>
       </w:r>
-      <w:ins w:id="51" w:author="Zipkin, Elise" w:date="2019-08-13T15:54:00Z">
-        <w:r>
-          <w:t xml:space="preserve">to </w:t>
-        </w:r>
-      </w:ins>
-      <w:del w:id="52" w:author="Zipkin, Elise" w:date="2019-08-13T15:54:00Z">
-        <w:r>
-          <w:delText xml:space="preserve">for </w:delText>
-        </w:r>
-      </w:del>
+      <w:r>
+        <w:t xml:space="preserve">to </w:t>
+      </w:r>
       <w:r>
         <w:t>identify</w:t>
       </w:r>
-      <w:del w:id="53" w:author="Zipkin, Elise" w:date="2019-08-13T15:54:00Z">
-        <w:r>
-          <w:delText>ing</w:delText>
-        </w:r>
-      </w:del>
       <w:r>
         <w:t xml:space="preserve"> dynamic </w:t>
       </w:r>
       <w:r>
         <w:t xml:space="preserve">shifts </w:t>
       </w:r>
-      <w:del w:id="54" w:author="Zipkin, Elise" w:date="2019-08-13T15:54:00Z">
-        <w:r>
-          <w:delText>with</w:delText>
-        </w:r>
-      </w:del>
       <w:r>
         <w:t xml:space="preserve">in </w:t>
       </w:r>
-      <w:ins w:id="55" w:author="Zipkin, Elise" w:date="2019-08-13T15:54:00Z">
-        <w:r>
-          <w:t>populations</w:t>
-        </w:r>
-        <w:r>
-          <w:t xml:space="preserve"> with</w:t>
-        </w:r>
-        <w:r>
-          <w:t xml:space="preserve"> </w:t>
-        </w:r>
-      </w:ins>
+      <w:r>
+        <w:t>populations</w:t>
+      </w:r>
+      <w:r>
+        <w:t xml:space="preserve"> with</w:t>
+      </w:r>
+      <w:r>
+        <w:t xml:space="preserve"> </w:t>
+      </w:r>
       <w:r>
         <w:t>density-dependent</w:t>
       </w:r>
-      <w:ins w:id="56" w:author="Zipkin, Elise" w:date="2019-08-13T15:54:00Z">
-        <w:r>
-          <w:t xml:space="preserve"> growth</w:t>
-        </w:r>
-      </w:ins>
-      <w:r>
-        <w:t xml:space="preserve"> </w:t>
-      </w:r>
-      <w:del w:id="57" w:author="Zipkin, Elise" w:date="2019-08-13T15:54:00Z">
-        <w:r>
-          <w:delText>population</w:delText>
-        </w:r>
-        <w:r>
-          <w:delText xml:space="preserve">s </w:delText>
-        </w:r>
-      </w:del>
-      <w:r>
-        <w:t xml:space="preserve">using </w:t>
+      <w:r>
+        <w:t xml:space="preserve"> growth</w:t>
+      </w:r>
+      <w:r>
+        <w:t xml:space="preserve"> using </w:t>
       </w:r>
       <w:r>
         <w:t>time series data.</w:t>
@@ -2876,34 +2533,17 @@
         <w:fldChar w:fldCharType="end"/>
       </w:r>
       <w:r>
-        <w:t xml:space="preserve">.  Although </w:t>
-      </w:r>
-      <w:del w:id="58" w:author="Zipkin, Elise" w:date="2019-08-13T15:55:00Z">
-        <w:r>
-          <w:delText xml:space="preserve">this </w:delText>
-        </w:r>
-      </w:del>
-      <w:r>
-        <w:t>deterministic approach</w:t>
-      </w:r>
-      <w:ins w:id="59" w:author="Zipkin, Elise" w:date="2019-08-13T15:55:00Z">
-        <w:r>
-          <w:t>es</w:t>
-        </w:r>
-      </w:ins>
+        <w:t>.  Although deterministic approach</w:t>
+      </w:r>
+      <w:r>
+        <w:t>es</w:t>
+      </w:r>
       <w:r>
         <w:t xml:space="preserve"> to population modelling ha</w:t>
       </w:r>
-      <w:ins w:id="60" w:author="Zipkin, Elise" w:date="2019-08-13T15:55:00Z">
-        <w:r>
-          <w:t>ve</w:t>
-        </w:r>
-      </w:ins>
-      <w:del w:id="61" w:author="Zipkin, Elise" w:date="2019-08-13T15:55:00Z">
-        <w:r>
-          <w:delText>s</w:delText>
-        </w:r>
-      </w:del>
+      <w:r>
+        <w:t>ve</w:t>
+      </w:r>
       <w:r>
         <w:t xml:space="preserve"> largely fallen out of favor for more complex structures and stochastic elements </w:t>
       </w:r>
@@ -2974,16 +2614,9 @@
       <w:r>
         <w:t xml:space="preserve">adapted </w:t>
       </w:r>
-      <w:ins w:id="62" w:author="Zipkin, Elise" w:date="2019-08-13T15:55:00Z">
-        <w:r>
-          <w:t>to</w:t>
-        </w:r>
-      </w:ins>
-      <w:del w:id="63" w:author="Zipkin, Elise" w:date="2019-08-13T15:55:00Z">
-        <w:r>
-          <w:delText>for</w:delText>
-        </w:r>
-      </w:del>
+      <w:r>
+        <w:t>to</w:t>
+      </w:r>
       <w:r>
         <w:t xml:space="preserve"> other model</w:t>
       </w:r>
@@ -3058,16 +2691,9 @@
       <w:r>
         <w:t xml:space="preserve">to </w:t>
       </w:r>
-      <w:del w:id="64" w:author="Zipkin, Elise" w:date="2019-08-13T15:56:00Z">
-        <w:r>
-          <w:delText>real-world</w:delText>
-        </w:r>
-      </w:del>
-      <w:ins w:id="65" w:author="Zipkin, Elise" w:date="2019-08-13T15:56:00Z">
-        <w:r>
-          <w:t>empirical</w:t>
-        </w:r>
-      </w:ins>
+      <w:r>
+        <w:t>empirical</w:t>
+      </w:r>
       <w:r>
         <w:t xml:space="preserve"> case studies of two populations of economic </w:t>
       </w:r>
@@ -3334,11 +2960,6 @@
       <w:r>
         <w:t xml:space="preserve">population model can be used </w:t>
       </w:r>
-      <w:del w:id="66" w:author="Zipkin, Elise" w:date="2019-08-13T15:58:00Z">
-        <w:r>
-          <w:delText xml:space="preserve">to </w:delText>
-        </w:r>
-      </w:del>
       <w:r>
         <w:t xml:space="preserve">with our tool, </w:t>
       </w:r>
@@ -4011,6 +3632,7 @@
         <w:t xml:space="preserve"> </w:t>
       </w:r>
       <w:r>
+        <w:lastRenderedPageBreak/>
         <w:t xml:space="preserve">(including the error) </w:t>
       </w:r>
       <w:r>
@@ -4702,37 +4324,25 @@
       <w:r>
         <w:t xml:space="preserve">. All data manipulations, analyses and figure scripts, including the complete development history, are publicly available in a Github repository at </w:t>
       </w:r>
-      <w:commentRangeStart w:id="67"/>
-      <w:r>
-        <w:fldChar w:fldCharType="begin"/>
-      </w:r>
-      <w:r>
-        <w:instrText xml:space="preserve"> HYPERLINK "https://github.com/cbahlai/monarch_regime" </w:instrText>
-      </w:r>
-      <w:r>
-        <w:fldChar w:fldCharType="separate"/>
-      </w:r>
-      <w:r>
-        <w:rPr>
-          <w:rStyle w:val="Hyperlink"/>
-        </w:rPr>
-        <w:t>https://github.com/cbahlai/monarch_regime</w:t>
-      </w:r>
-      <w:r>
-        <w:rPr>
-          <w:rStyle w:val="Hyperlink"/>
-        </w:rPr>
-        <w:fldChar w:fldCharType="end"/>
-      </w:r>
-      <w:r>
-        <w:t xml:space="preserve">. </w:t>
-      </w:r>
-      <w:commentRangeEnd w:id="67"/>
+      <w:hyperlink r:id="rId7" w:history="1">
+        <w:r>
+          <w:rPr>
+            <w:color w:val="0000FF"/>
+            <w:u w:val="single"/>
+          </w:rPr>
+          <w:t>https://github.com/cbahlai/dynamic_shift_detector</w:t>
+        </w:r>
+      </w:hyperlink>
+      <w:commentRangeStart w:id="0"/>
+      <w:r>
+        <w:t xml:space="preserve"> . </w:t>
+      </w:r>
+      <w:commentRangeEnd w:id="0"/>
       <w:r>
         <w:rPr>
           <w:rStyle w:val="CommentReference"/>
         </w:rPr>
-        <w:commentReference w:id="67"/>
+        <w:commentReference w:id="0"/>
       </w:r>
       <w:r>
         <w:t xml:space="preserve">We summarize the role of each function </w:t>
@@ -4768,6 +4378,7 @@
     </w:p>
     <w:p>
       <w:r>
+        <w:lastRenderedPageBreak/>
         <w:t xml:space="preserve">We conducted a series of simulations to test the accuracy </w:t>
       </w:r>
       <w:r>
@@ -5527,21 +5138,11 @@
         <w:t xml:space="preserve"> (with other parameters held at base values)</w:t>
       </w:r>
       <w:r>
-        <w:t xml:space="preserve"> for a total of </w:t>
-      </w:r>
-      <w:del w:id="68" w:author="Zipkin, Elise" w:date="2019-08-13T16:04:00Z">
-        <w:r>
-          <w:delText xml:space="preserve">additional </w:delText>
-        </w:r>
-      </w:del>
-      <w:r>
-        <w:t xml:space="preserve">50 </w:t>
-      </w:r>
-      <w:ins w:id="69" w:author="Zipkin, Elise" w:date="2019-08-13T16:04:00Z">
-        <w:r>
-          <w:t xml:space="preserve">additional </w:t>
-        </w:r>
-      </w:ins>
+        <w:t xml:space="preserve"> for a total of 50 </w:t>
+      </w:r>
+      <w:r>
+        <w:t xml:space="preserve">additional </w:t>
+      </w:r>
       <w:r>
         <w:t>scenarios (</w:t>
       </w:r>
@@ -5678,18 +5279,10 @@
         <w:t xml:space="preserve">run </w:t>
       </w:r>
       <w:r>
-        <w:t xml:space="preserve">but simulations for higher numbers of break points in shorter time series occasionally </w:t>
-      </w:r>
-      <w:commentRangeStart w:id="70"/>
-      <w:r>
-        <w:t>failed</w:t>
-      </w:r>
-      <w:commentRangeEnd w:id="70"/>
-      <w:r>
-        <w:rPr>
-          <w:rStyle w:val="CommentReference"/>
-        </w:rPr>
-        <w:commentReference w:id="70"/>
+        <w:t>but simulations for higher numbers of break points in shorter time series occasionally failed</w:t>
+      </w:r>
+      <w:r>
+        <w:t xml:space="preserve"> to converge</w:t>
       </w:r>
       <w:r>
         <w:t xml:space="preserve">; </w:t>
@@ -5826,6 +5419,7 @@
     </w:p>
     <w:p>
       <w:r>
+        <w:lastRenderedPageBreak/>
         <w:t xml:space="preserve">The </w:t>
       </w:r>
       <w:r>
@@ -6181,7 +5775,7 @@
       </w:r>
     </w:p>
     <w:p>
-      <w:bookmarkStart w:id="71" w:name="_Hlk487717425"/>
+      <w:bookmarkStart w:id="2" w:name="_Hlk487717425"/>
       <w:r>
         <w:t>The breakpoint</w:t>
       </w:r>
@@ -6227,28 +5821,11 @@
       <w:r>
         <w:t xml:space="preserve">C). </w:t>
       </w:r>
-      <w:commentRangeStart w:id="72"/>
       <w:r>
         <w:t xml:space="preserve">Thus, </w:t>
       </w:r>
       <w:r>
-        <w:t xml:space="preserve">our results suggest the following decision rules </w:t>
-      </w:r>
-      <w:del w:id="73" w:author="Zipkin, Elise" w:date="2019-08-13T16:07:00Z">
-        <w:r>
-          <w:delText xml:space="preserve">are used </w:delText>
-        </w:r>
-      </w:del>
-      <w:r>
-        <w:t>to evaluate strength of evidence for a break</w:t>
-      </w:r>
-      <w:del w:id="74" w:author="Zipkin, Elise" w:date="2019-08-13T16:07:00Z">
-        <w:r>
-          <w:delText xml:space="preserve"> </w:delText>
-        </w:r>
-      </w:del>
-      <w:r>
-        <w:t xml:space="preserve"> occurring at a given time point: </w:t>
+        <w:t xml:space="preserve">our results suggest the following decision rules to evaluate strength of evidence for a break occurring at a given time point: </w:t>
       </w:r>
       <w:r>
         <w:t xml:space="preserve">when a weight of &gt;0.8 is indicated for a break found by the </w:t>
@@ -6271,15 +5848,8 @@
       <w:r>
         <w:t>.</w:t>
       </w:r>
-      <w:commentRangeEnd w:id="72"/>
-      <w:r>
-        <w:rPr>
-          <w:rStyle w:val="CommentReference"/>
-        </w:rPr>
-        <w:commentReference w:id="72"/>
-      </w:r>
-    </w:p>
-    <w:bookmarkEnd w:id="71"/>
+    </w:p>
+    <w:bookmarkEnd w:id="2"/>
     <w:p>
       <w:r>
         <w:rPr>
@@ -6465,7 +6035,11 @@
         <w:t>, and a no break series</w:t>
       </w:r>
       <w:r>
-        <w:t xml:space="preserve"> (AICc=-17.64)</w:t>
+        <w:t xml:space="preserve"> </w:t>
+      </w:r>
+      <w:r>
+        <w:lastRenderedPageBreak/>
+        <w:t>(AICc=-17.64)</w:t>
       </w:r>
       <w:r>
         <w:t xml:space="preserve">, had equivalent performance. Break weight analysis suggested a weight of 0.56 for the 2000 break, and a weight of 0.29 for the break after 2005. </w:t>
@@ -6568,16 +6142,9 @@
       </w:r>
     </w:p>
     <w:p>
-      <w:del w:id="75" w:author="Zipkin, Elise" w:date="2019-08-13T16:10:00Z">
-        <w:r>
-          <w:delText xml:space="preserve">These </w:delText>
-        </w:r>
-      </w:del>
-      <w:ins w:id="76" w:author="Zipkin, Elise" w:date="2019-08-13T16:10:00Z">
-        <w:r>
-          <w:t xml:space="preserve">Our </w:t>
-        </w:r>
-      </w:ins>
+      <w:r>
+        <w:t xml:space="preserve">Our </w:t>
+      </w:r>
       <w:r>
         <w:t xml:space="preserve">results </w:t>
       </w:r>
@@ -6757,26 +6324,10 @@
         <w:t xml:space="preserve"> new hosts, </w:t>
       </w:r>
       <w:r>
-        <w:t>which could</w:t>
-      </w:r>
-      <w:del w:id="77" w:author="Zipkin, Elise" w:date="2019-08-13T16:12:00Z">
-        <w:r>
-          <w:delText xml:space="preserve"> be</w:delText>
-        </w:r>
-      </w:del>
-      <w:r>
-        <w:t xml:space="preserve"> </w:t>
-      </w:r>
-      <w:r>
-        <w:t>limit</w:t>
-      </w:r>
-      <w:del w:id="78" w:author="Zipkin, Elise" w:date="2019-08-13T16:12:00Z">
-        <w:r>
-          <w:delText>ing</w:delText>
-        </w:r>
-      </w:del>
-      <w:r>
-        <w:t xml:space="preserve"> early season reproduction of</w:t>
+        <w:t xml:space="preserve">which could </w:t>
+      </w:r>
+      <w:r>
+        <w:t>limit early season reproduction of</w:t>
       </w:r>
       <w:r>
         <w:t xml:space="preserve"> ladybeetles</w:t>
@@ -6829,19 +6380,9 @@
       <w:r>
         <w:t xml:space="preserve">the prey item is incompletely controlled, and control tactics were not uniformly adopted across the prey’s range </w:t>
       </w:r>
-      <w:del w:id="79" w:author="Zipkin, Elise" w:date="2019-08-13T16:12:00Z">
-        <w:r>
-          <w:delText xml:space="preserve">all at </w:delText>
-        </w:r>
-        <w:r>
-          <w:delText>once</w:delText>
-        </w:r>
-      </w:del>
-      <w:ins w:id="80" w:author="Zipkin, Elise" w:date="2019-08-13T16:12:00Z">
-        <w:r>
-          <w:t>simultaneously</w:t>
-        </w:r>
-      </w:ins>
+      <w:r>
+        <w:t>simultaneously</w:t>
+      </w:r>
       <w:r>
         <w:t>.</w:t>
       </w:r>
@@ -7120,36 +6661,12 @@
       <w:r>
         <w:t xml:space="preserve">, suggesting that the break at 2006 </w:t>
       </w:r>
-      <w:del w:id="81" w:author="Zipkin, Elise" w:date="2019-08-13T16:14:00Z">
-        <w:r>
-          <w:delText xml:space="preserve">is </w:delText>
-        </w:r>
-        <w:r>
-          <w:delText>unlikely</w:delText>
-        </w:r>
-      </w:del>
-      <w:ins w:id="82" w:author="Zipkin, Elise" w:date="2019-08-13T16:14:00Z">
-        <w:r>
-          <w:t>is erroneous and provi</w:t>
-        </w:r>
-        <w:r>
-          <w:t>ding</w:t>
-        </w:r>
-      </w:ins>
-      <w:del w:id="83" w:author="Zipkin, Elise" w:date="2019-08-13T16:14:00Z">
-        <w:r>
-          <w:delText>.</w:delText>
-        </w:r>
-        <w:r>
-          <w:delText xml:space="preserve"> </w:delText>
-        </w:r>
-        <w:r>
-          <w:delText>B</w:delText>
-        </w:r>
-        <w:r>
-          <w:delText>ut there is</w:delText>
-        </w:r>
-      </w:del>
+      <w:r>
+        <w:t>is erroneous and provi</w:t>
+      </w:r>
+      <w:r>
+        <w:t>ding</w:t>
+      </w:r>
       <w:r>
         <w:t xml:space="preserve"> intermediate</w:t>
       </w:r>
@@ -7201,6 +6718,7 @@
     </w:p>
     <w:p>
       <w:r>
+        <w:lastRenderedPageBreak/>
         <w:t xml:space="preserve">The patterns we observe are consistent with a leading hypothesis to explain monarch population decline. Loss of milkweed hostplants due to changing agricultural practices on Midwestern breeding grounds </w:t>
       </w:r>
       <w:r>
@@ -7529,15 +7047,7 @@
         <w:t xml:space="preserve"> </w:t>
       </w:r>
       <w:r>
-        <w:t xml:space="preserve">provides a novel </w:t>
-      </w:r>
-      <w:del w:id="84" w:author="Zipkin, Elise" w:date="2019-08-13T16:18:00Z">
-        <w:r>
-          <w:delText xml:space="preserve">and objective </w:delText>
-        </w:r>
-      </w:del>
-      <w:r>
-        <w:t xml:space="preserve">tool for </w:t>
+        <w:t xml:space="preserve">provides a novel tool for </w:t>
       </w:r>
       <w:r>
         <w:t xml:space="preserve">evaluating </w:t>
@@ -7557,16 +7067,9 @@
       <w:r>
         <w:t xml:space="preserve"> that govern </w:t>
       </w:r>
-      <w:del w:id="85" w:author="Zipkin, Elise" w:date="2019-08-13T16:18:00Z">
-        <w:r>
-          <w:delText xml:space="preserve">natural </w:delText>
-        </w:r>
-      </w:del>
-      <w:ins w:id="86" w:author="Zipkin, Elise" w:date="2019-08-13T16:18:00Z">
-        <w:r>
-          <w:t xml:space="preserve">density-dependent </w:t>
-        </w:r>
-      </w:ins>
+      <w:r>
+        <w:t xml:space="preserve">density-dependent </w:t>
+      </w:r>
       <w:r>
         <w:t>populations</w:t>
       </w:r>
@@ -7891,19 +7394,12 @@
       <w:r>
         <w:t xml:space="preserve"> lies in the model selection </w:t>
       </w:r>
-      <w:del w:id="87" w:author="Zipkin, Elise" w:date="2019-08-13T16:19:00Z">
-        <w:r>
-          <w:delText xml:space="preserve">approach </w:delText>
-        </w:r>
-      </w:del>
-      <w:ins w:id="88" w:author="Zipkin, Elise" w:date="2019-08-13T16:19:00Z">
-        <w:r>
-          <w:t>procedure</w:t>
-        </w:r>
-        <w:r>
-          <w:t xml:space="preserve"> </w:t>
-        </w:r>
-      </w:ins>
+      <w:r>
+        <w:t>procedure</w:t>
+      </w:r>
+      <w:r>
+        <w:t xml:space="preserve"> </w:t>
+      </w:r>
       <w:r>
         <w:t xml:space="preserve">used within the DSD algorithm, which allows for greater </w:t>
       </w:r>
@@ -7916,24 +7412,8 @@
       <w:r>
         <w:t xml:space="preserve">than </w:t>
       </w:r>
-      <w:commentRangeStart w:id="89"/>
-      <w:del w:id="90" w:author="Zipkin, Elise" w:date="2019-08-13T16:40:00Z">
-        <w:r>
-          <w:delText xml:space="preserve">many </w:delText>
-        </w:r>
-      </w:del>
-      <w:r>
-        <w:t>previous</w:t>
-      </w:r>
-      <w:commentRangeEnd w:id="89"/>
-      <w:r>
-        <w:rPr>
-          <w:rStyle w:val="CommentReference"/>
-        </w:rPr>
-        <w:commentReference w:id="89"/>
-      </w:r>
-      <w:r>
-        <w:t xml:space="preserve"> </w:t>
+      <w:r>
+        <w:t xml:space="preserve">common </w:t>
       </w:r>
       <w:r>
         <w:t xml:space="preserve">break </w:t>
@@ -8029,30 +7509,7 @@
         <w:t>I</w:t>
       </w:r>
       <w:r>
-        <w:t xml:space="preserve">nformation-theoretic approaches such as model selection using AIC, </w:t>
-      </w:r>
-      <w:del w:id="91" w:author="Zipkin, Elise" w:date="2019-08-13T16:20:00Z">
-        <w:r>
-          <w:delText xml:space="preserve">although capable </w:delText>
-        </w:r>
-        <w:r>
-          <w:delText>of</w:delText>
-        </w:r>
-        <w:r>
-          <w:delText xml:space="preserve"> detecting small changes</w:delText>
-        </w:r>
-        <w:r>
-          <w:delText xml:space="preserve"> to parameters</w:delText>
-        </w:r>
-        <w:r>
-          <w:delText>,</w:delText>
-        </w:r>
-        <w:r>
-          <w:delText xml:space="preserve"> </w:delText>
-        </w:r>
-      </w:del>
-      <w:r>
-        <w:t xml:space="preserve">may be prone to over-fitting, particularly when data are limited </w:t>
+        <w:t xml:space="preserve">nformation-theoretic approaches such as model selection using AIC, may be prone to over-fitting, particularly when data are limited </w:t>
       </w:r>
       <w:r>
         <w:fldChar w:fldCharType="begin"/>
@@ -8202,7 +7659,11 @@
         <w:t>points by incorporating</w:t>
       </w:r>
       <w:r>
-        <w:t xml:space="preserve"> a metric</w:t>
+        <w:t xml:space="preserve"> a </w:t>
+      </w:r>
+      <w:r>
+        <w:lastRenderedPageBreak/>
+        <w:t>metric</w:t>
       </w:r>
       <w:r>
         <w:t xml:space="preserve"> </w:t>
@@ -8693,6 +8154,7 @@
     </w:p>
     <w:p>
       <w:r>
+        <w:lastRenderedPageBreak/>
         <w:t xml:space="preserve">We recommend users carefully consider the </w:t>
       </w:r>
       <w:r>
@@ -8920,6 +8382,7 @@
         <w:rPr>
           <w:b/>
         </w:rPr>
+        <w:lastRenderedPageBreak/>
         <w:t>References</w:t>
       </w:r>
     </w:p>
@@ -9126,6 +8589,7 @@
         <w:pStyle w:val="Bibliography"/>
       </w:pPr>
       <w:r>
+        <w:lastRenderedPageBreak/>
         <w:t xml:space="preserve">16. </w:t>
       </w:r>
       <w:r>
@@ -9306,6 +8770,7 @@
         <w:pStyle w:val="Bibliography"/>
       </w:pPr>
       <w:r>
+        <w:lastRenderedPageBreak/>
         <w:t xml:space="preserve">31. </w:t>
       </w:r>
       <w:r>
@@ -9486,6 +8951,7 @@
         <w:pStyle w:val="Bibliography"/>
       </w:pPr>
       <w:r>
+        <w:lastRenderedPageBreak/>
         <w:t xml:space="preserve">46. </w:t>
       </w:r>
       <w:r>
@@ -9654,6 +9120,7 @@
         <w:pStyle w:val="Bibliography"/>
       </w:pPr>
       <w:r>
+        <w:lastRenderedPageBreak/>
         <w:t xml:space="preserve">60. </w:t>
       </w:r>
       <w:r>
@@ -9723,6 +9190,7 @@
         <w:rPr>
           <w:b/>
         </w:rPr>
+        <w:lastRenderedPageBreak/>
         <w:t xml:space="preserve">Table </w:t>
       </w:r>
       <w:r>
@@ -10621,6 +10089,7 @@
         <w:rPr>
           <w:b/>
         </w:rPr>
+        <w:lastRenderedPageBreak/>
         <w:t>Figure captions</w:t>
       </w:r>
     </w:p>
@@ -11229,7 +10698,7 @@
       </w:r>
     </w:p>
     <w:p>
-      <w:bookmarkStart w:id="92" w:name="_Hlk485739126"/>
+      <w:bookmarkStart w:id="3" w:name="_Hlk485739126"/>
       <w:r>
         <w:rPr>
           <w:b/>
@@ -11372,7 +10841,7 @@
         <w:t>.</w:t>
       </w:r>
     </w:p>
-    <w:bookmarkEnd w:id="92"/>
+    <w:bookmarkEnd w:id="3"/>
     <w:p>
       <w:r>
         <w:rPr>
@@ -11443,7 +10912,7 @@
         </w:rPr>
         <w:t xml:space="preserve">. </w:t>
       </w:r>
-      <w:bookmarkStart w:id="93" w:name="_Hlk486250414"/>
+      <w:bookmarkStart w:id="4" w:name="_Hlk486250414"/>
       <w:r>
         <w:t>P</w:t>
       </w:r>
@@ -11489,7 +10958,7 @@
       <w:r>
         <w:t xml:space="preserve"> </w:t>
       </w:r>
-      <w:bookmarkEnd w:id="93"/>
+      <w:bookmarkEnd w:id="4"/>
       <w:r>
         <w:t xml:space="preserve">A) Time series </w:t>
       </w:r>
@@ -11574,7 +11043,7 @@
 
 <file path=word/comments.xml><?xml version="1.0" encoding="utf-8"?>
 <w:comments xmlns:wpc="http://schemas.microsoft.com/office/word/2010/wordprocessingCanvas" xmlns:cx="http://schemas.microsoft.com/office/drawing/2014/chartex" xmlns:cx1="http://schemas.microsoft.com/office/drawing/2015/9/8/chartex" xmlns:cx2="http://schemas.microsoft.com/office/drawing/2015/10/21/chartex" xmlns:cx3="http://schemas.microsoft.com/office/drawing/2016/5/9/chartex" xmlns:cx4="http://schemas.microsoft.com/office/drawing/2016/5/10/chartex" xmlns:cx5="http://schemas.microsoft.com/office/drawing/2016/5/11/chartex" xmlns:cx6="http://schemas.microsoft.com/office/drawing/2016/5/12/chartex" xmlns:cx7="http://schemas.microsoft.com/office/drawing/2016/5/13/chartex" xmlns:cx8="http://schemas.microsoft.com/office/drawing/2016/5/14/chartex" xmlns:mc="http://schemas.openxmlformats.org/markup-compatibility/2006" xmlns:aink="http://schemas.microsoft.com/office/drawing/2016/ink" xmlns:am3d="http://schemas.microsoft.com/office/drawing/2017/model3d" xmlns:o="urn:schemas-microsoft-com:office:office" xmlns:r="http://schemas.openxmlformats.org/officeDocument/2006/relationships" xmlns:m="http://schemas.openxmlformats.org/officeDocument/2006/math" xmlns:v="urn:schemas-microsoft-com:vml" xmlns:wp14="http://schemas.microsoft.com/office/word/2010/wordprocessingDrawing" xmlns:wp="http://schemas.openxmlformats.org/drawingml/2006/wordprocessingDrawing" xmlns:w10="urn:schemas-microsoft-com:office:word" xmlns:w="http://schemas.openxmlformats.org/wordprocessingml/2006/main" xmlns:w14="http://schemas.microsoft.com/office/word/2010/wordml" xmlns:w15="http://schemas.microsoft.com/office/word/2012/wordml" xmlns:w16cid="http://schemas.microsoft.com/office/word/2016/wordml/cid" xmlns:w16se="http://schemas.microsoft.com/office/word/2015/wordml/symex" xmlns:wpg="http://schemas.microsoft.com/office/word/2010/wordprocessingGroup" xmlns:wpi="http://schemas.microsoft.com/office/word/2010/wordprocessingInk" xmlns:wne="http://schemas.microsoft.com/office/word/2006/wordml" xmlns:wps="http://schemas.microsoft.com/office/word/2010/wordprocessingShape" mc:Ignorable="w14 w15 w16se w16cid wp14">
-  <w:comment w:id="14" w:author="Zipkin, Elise" w:date="2019-08-13T15:45:00Z" w:initials="ZE">
+  <w:comment w:id="0" w:author="Christie Bahlai" w:date="2019-08-14T20:38:00Z" w:initials="CB">
     <w:p>
       <w:pPr>
         <w:pStyle w:val="CommentText"/>
@@ -11586,107 +11055,10 @@
         <w:annotationRef/>
       </w:r>
       <w:r>
-        <w:t>Governed is used too much.</w:t>
-      </w:r>
-    </w:p>
-  </w:comment>
-  <w:comment w:id="40" w:author="Zipkin, Elise" w:date="2019-08-13T15:50:00Z" w:initials="ZE">
-    <w:p>
-      <w:pPr>
-        <w:pStyle w:val="CommentText"/>
-      </w:pPr>
-      <w:r>
-        <w:rPr>
-          <w:rStyle w:val="CommentReference"/>
-        </w:rPr>
-        <w:annotationRef/>
-      </w:r>
-      <w:r>
-        <w:t>This sentence kind of comes out of nowhere.  Could use a transition.</w:t>
-      </w:r>
-      <w:r>
-        <w:t xml:space="preserve">  See if you like what I did.</w:t>
-      </w:r>
-    </w:p>
-  </w:comment>
-  <w:comment w:id="48" w:author="Zipkin, Elise" w:date="2019-08-13T15:52:00Z" w:initials="ZE">
-    <w:p>
-      <w:pPr>
-        <w:pStyle w:val="CommentText"/>
-      </w:pPr>
-      <w:r>
-        <w:rPr>
-          <w:rStyle w:val="CommentReference"/>
-        </w:rPr>
-        <w:annotationRef/>
-      </w:r>
-      <w:r>
-        <w:t>Anderson ???</w:t>
-      </w:r>
-    </w:p>
-  </w:comment>
-  <w:comment w:id="67" w:author="Zipkin, Elise" w:date="2019-08-13T16:02:00Z" w:initials="ZE">
-    <w:p>
-      <w:pPr>
-        <w:pStyle w:val="CommentText"/>
-      </w:pPr>
-      <w:r>
-        <w:rPr>
-          <w:rStyle w:val="CommentReference"/>
-        </w:rPr>
-        <w:annotationRef/>
-      </w:r>
-      <w:r>
-        <w:t>Agreed that the name should change to DSD (or spelled out).</w:t>
-      </w:r>
-    </w:p>
-  </w:comment>
-  <w:comment w:id="70" w:author="Zipkin, Elise" w:date="2019-08-13T16:05:00Z" w:initials="ZE">
-    <w:p>
-      <w:pPr>
-        <w:pStyle w:val="CommentText"/>
-      </w:pPr>
-      <w:r>
-        <w:rPr>
-          <w:rStyle w:val="CommentReference"/>
-        </w:rPr>
-        <w:annotationRef/>
-      </w:r>
-      <w:r>
-        <w:t>Failed to converge ??</w:t>
-      </w:r>
-    </w:p>
-  </w:comment>
-  <w:comment w:id="72" w:author="Zipkin, Elise" w:date="2019-08-13T16:08:00Z" w:initials="ZE">
-    <w:p>
-      <w:pPr>
-        <w:pStyle w:val="CommentText"/>
-      </w:pPr>
-      <w:r>
-        <w:rPr>
-          <w:rStyle w:val="CommentReference"/>
-        </w:rPr>
-        <w:annotationRef/>
-      </w:r>
-      <w:r>
-        <w:t>This is great!</w:t>
-      </w:r>
-    </w:p>
-  </w:comment>
-  <w:comment w:id="89" w:author="Zipkin, Elise" w:date="2019-08-13T16:40:00Z" w:initials="ZE">
-    <w:p>
-      <w:pPr>
-        <w:pStyle w:val="CommentText"/>
-      </w:pPr>
-      <w:r>
-        <w:rPr>
-          <w:rStyle w:val="CommentReference"/>
-        </w:rPr>
-        <w:annotationRef/>
-      </w:r>
-      <w:r>
-        <w:t>Common ??</w:t>
-      </w:r>
+        <w:t>Insert reference to code release here</w:t>
+      </w:r>
+      <w:bookmarkStart w:id="1" w:name="_GoBack"/>
+      <w:bookmarkEnd w:id="1"/>
     </w:p>
   </w:comment>
 </w:comments>
@@ -11694,25 +11066,13 @@
 
 <file path=word/commentsExtended.xml><?xml version="1.0" encoding="utf-8"?>
 <w15:commentsEx xmlns:wpc="http://schemas.microsoft.com/office/word/2010/wordprocessingCanvas" xmlns:cx="http://schemas.microsoft.com/office/drawing/2014/chartex" xmlns:cx1="http://schemas.microsoft.com/office/drawing/2015/9/8/chartex" xmlns:cx2="http://schemas.microsoft.com/office/drawing/2015/10/21/chartex" xmlns:cx3="http://schemas.microsoft.com/office/drawing/2016/5/9/chartex" xmlns:cx4="http://schemas.microsoft.com/office/drawing/2016/5/10/chartex" xmlns:cx5="http://schemas.microsoft.com/office/drawing/2016/5/11/chartex" xmlns:cx6="http://schemas.microsoft.com/office/drawing/2016/5/12/chartex" xmlns:cx7="http://schemas.microsoft.com/office/drawing/2016/5/13/chartex" xmlns:cx8="http://schemas.microsoft.com/office/drawing/2016/5/14/chartex" xmlns:mc="http://schemas.openxmlformats.org/markup-compatibility/2006" xmlns:aink="http://schemas.microsoft.com/office/drawing/2016/ink" xmlns:am3d="http://schemas.microsoft.com/office/drawing/2017/model3d" xmlns:o="urn:schemas-microsoft-com:office:office" xmlns:r="http://schemas.openxmlformats.org/officeDocument/2006/relationships" xmlns:m="http://schemas.openxmlformats.org/officeDocument/2006/math" xmlns:v="urn:schemas-microsoft-com:vml" xmlns:wp14="http://schemas.microsoft.com/office/word/2010/wordprocessingDrawing" xmlns:wp="http://schemas.openxmlformats.org/drawingml/2006/wordprocessingDrawing" xmlns:w10="urn:schemas-microsoft-com:office:word" xmlns:w="http://schemas.openxmlformats.org/wordprocessingml/2006/main" xmlns:w14="http://schemas.microsoft.com/office/word/2010/wordml" xmlns:w15="http://schemas.microsoft.com/office/word/2012/wordml" xmlns:w16cid="http://schemas.microsoft.com/office/word/2016/wordml/cid" xmlns:w16se="http://schemas.microsoft.com/office/word/2015/wordml/symex" xmlns:wpg="http://schemas.microsoft.com/office/word/2010/wordprocessingGroup" xmlns:wpi="http://schemas.microsoft.com/office/word/2010/wordprocessingInk" xmlns:wne="http://schemas.microsoft.com/office/word/2006/wordml" xmlns:wps="http://schemas.microsoft.com/office/word/2010/wordprocessingShape" mc:Ignorable="w14 w15 w16se w16cid wp14">
-  <w15:commentEx w15:paraId="44821BEC" w15:done="0"/>
-  <w15:commentEx w15:paraId="3EF377B6" w15:done="0"/>
-  <w15:commentEx w15:paraId="4A9D5861" w15:done="0"/>
-  <w15:commentEx w15:paraId="5DF5A3D2" w15:done="0"/>
-  <w15:commentEx w15:paraId="5CD57103" w15:done="0"/>
-  <w15:commentEx w15:paraId="33A291A8" w15:done="0"/>
-  <w15:commentEx w15:paraId="2A453FBC" w15:done="0"/>
+  <w15:commentEx w15:paraId="4243615B" w15:done="0"/>
 </w15:commentsEx>
 </file>
 
 <file path=word/commentsIds.xml><?xml version="1.0" encoding="utf-8"?>
 <w16cid:commentsIds xmlns:wpc="http://schemas.microsoft.com/office/word/2010/wordprocessingCanvas" xmlns:cx="http://schemas.microsoft.com/office/drawing/2014/chartex" xmlns:cx1="http://schemas.microsoft.com/office/drawing/2015/9/8/chartex" xmlns:cx2="http://schemas.microsoft.com/office/drawing/2015/10/21/chartex" xmlns:cx3="http://schemas.microsoft.com/office/drawing/2016/5/9/chartex" xmlns:cx4="http://schemas.microsoft.com/office/drawing/2016/5/10/chartex" xmlns:cx5="http://schemas.microsoft.com/office/drawing/2016/5/11/chartex" xmlns:cx6="http://schemas.microsoft.com/office/drawing/2016/5/12/chartex" xmlns:cx7="http://schemas.microsoft.com/office/drawing/2016/5/13/chartex" xmlns:cx8="http://schemas.microsoft.com/office/drawing/2016/5/14/chartex" xmlns:mc="http://schemas.openxmlformats.org/markup-compatibility/2006" xmlns:aink="http://schemas.microsoft.com/office/drawing/2016/ink" xmlns:am3d="http://schemas.microsoft.com/office/drawing/2017/model3d" xmlns:o="urn:schemas-microsoft-com:office:office" xmlns:r="http://schemas.openxmlformats.org/officeDocument/2006/relationships" xmlns:m="http://schemas.openxmlformats.org/officeDocument/2006/math" xmlns:v="urn:schemas-microsoft-com:vml" xmlns:wp14="http://schemas.microsoft.com/office/word/2010/wordprocessingDrawing" xmlns:wp="http://schemas.openxmlformats.org/drawingml/2006/wordprocessingDrawing" xmlns:w10="urn:schemas-microsoft-com:office:word" xmlns:w="http://schemas.openxmlformats.org/wordprocessingml/2006/main" xmlns:w14="http://schemas.microsoft.com/office/word/2010/wordml" xmlns:w15="http://schemas.microsoft.com/office/word/2012/wordml" xmlns:w16cid="http://schemas.microsoft.com/office/word/2016/wordml/cid" xmlns:w16se="http://schemas.microsoft.com/office/word/2015/wordml/symex" xmlns:wpg="http://schemas.microsoft.com/office/word/2010/wordprocessingGroup" xmlns:wpi="http://schemas.microsoft.com/office/word/2010/wordprocessingInk" xmlns:wne="http://schemas.microsoft.com/office/word/2006/wordml" xmlns:wps="http://schemas.microsoft.com/office/word/2010/wordprocessingShape" mc:Ignorable="w14 w15 w16se w16cid wp14">
-  <w16cid:commentId w16cid:paraId="44821BEC" w16cid:durableId="20FD5984"/>
-  <w16cid:commentId w16cid:paraId="3EF377B6" w16cid:durableId="20FD5AE3"/>
-  <w16cid:commentId w16cid:paraId="4A9D5861" w16cid:durableId="20FD5B38"/>
-  <w16cid:commentId w16cid:paraId="5DF5A3D2" w16cid:durableId="20FD5D85"/>
-  <w16cid:commentId w16cid:paraId="5CD57103" w16cid:durableId="20FD5E48"/>
-  <w16cid:commentId w16cid:paraId="33A291A8" w16cid:durableId="20FD5EE5"/>
-  <w16cid:commentId w16cid:paraId="2A453FBC" w16cid:durableId="20FD6693"/>
+  <w16cid:commentId w16cid:paraId="4243615B" w16cid:durableId="20FEEFDD"/>
 </w16cid:commentsIds>
 </file>
 
@@ -11815,8 +11175,8 @@
 
 <file path=word/people.xml><?xml version="1.0" encoding="utf-8"?>
 <w15:people xmlns:wpc="http://schemas.microsoft.com/office/word/2010/wordprocessingCanvas" xmlns:cx="http://schemas.microsoft.com/office/drawing/2014/chartex" xmlns:cx1="http://schemas.microsoft.com/office/drawing/2015/9/8/chartex" xmlns:cx2="http://schemas.microsoft.com/office/drawing/2015/10/21/chartex" xmlns:cx3="http://schemas.microsoft.com/office/drawing/2016/5/9/chartex" xmlns:cx4="http://schemas.microsoft.com/office/drawing/2016/5/10/chartex" xmlns:cx5="http://schemas.microsoft.com/office/drawing/2016/5/11/chartex" xmlns:cx6="http://schemas.microsoft.com/office/drawing/2016/5/12/chartex" xmlns:cx7="http://schemas.microsoft.com/office/drawing/2016/5/13/chartex" xmlns:cx8="http://schemas.microsoft.com/office/drawing/2016/5/14/chartex" xmlns:mc="http://schemas.openxmlformats.org/markup-compatibility/2006" xmlns:aink="http://schemas.microsoft.com/office/drawing/2016/ink" xmlns:am3d="http://schemas.microsoft.com/office/drawing/2017/model3d" xmlns:o="urn:schemas-microsoft-com:office:office" xmlns:r="http://schemas.openxmlformats.org/officeDocument/2006/relationships" xmlns:m="http://schemas.openxmlformats.org/officeDocument/2006/math" xmlns:v="urn:schemas-microsoft-com:vml" xmlns:wp14="http://schemas.microsoft.com/office/word/2010/wordprocessingDrawing" xmlns:wp="http://schemas.openxmlformats.org/drawingml/2006/wordprocessingDrawing" xmlns:w10="urn:schemas-microsoft-com:office:word" xmlns:w="http://schemas.openxmlformats.org/wordprocessingml/2006/main" xmlns:w14="http://schemas.microsoft.com/office/word/2010/wordml" xmlns:w15="http://schemas.microsoft.com/office/word/2012/wordml" xmlns:w16cid="http://schemas.microsoft.com/office/word/2016/wordml/cid" xmlns:w16se="http://schemas.microsoft.com/office/word/2015/wordml/symex" xmlns:wpg="http://schemas.microsoft.com/office/word/2010/wordprocessingGroup" xmlns:wpi="http://schemas.microsoft.com/office/word/2010/wordprocessingInk" xmlns:wne="http://schemas.microsoft.com/office/word/2006/wordml" xmlns:wps="http://schemas.microsoft.com/office/word/2010/wordprocessingShape" mc:Ignorable="w14 w15 w16se w16cid wp14">
-  <w15:person w15:author="Zipkin, Elise">
-    <w15:presenceInfo w15:providerId="AD" w15:userId="S::ezipkin@msu.edu::e17d5e34-5ff9-4e82-8824-c0ecf64c31a2"/>
+  <w15:person w15:author="Christie Bahlai">
+    <w15:presenceInfo w15:providerId="Windows Live" w15:userId="7a86fd0aab825495"/>
   </w15:person>
 </w15:people>
 </file>
@@ -12715,7 +12075,7 @@
 </file>
 
 <file path=customXml/itemProps1.xml><?xml version="1.0" encoding="utf-8"?>
-<ds:datastoreItem xmlns:ds="http://schemas.openxmlformats.org/officeDocument/2006/customXml" ds:itemID="{A8BEC94F-93C7-4F9D-9F0E-E83A24452AF3}">
+<ds:datastoreItem xmlns:ds="http://schemas.openxmlformats.org/officeDocument/2006/customXml" ds:itemID="{ECD3290E-4D2D-4903-AE89-A8D4A48877C3}">
   <ds:schemaRefs>
     <ds:schemaRef ds:uri="http://schemas.openxmlformats.org/officeDocument/2006/bibliography"/>
   </ds:schemaRefs>

</xml_diff>